<commit_message>
Skyline: Several Chinese and Japanese tutorials finalized (and minor fixes to English iRT)
</commit_message>
<xml_diff>
--- a/pwiz/pwiz_tools/Skyline/Documentation/Tutorials/Chinese/Skyline iRT Retention Time Prediction_zh-CHS.docx
+++ b/pwiz/pwiz_tools/Skyline/Documentation/Tutorials/Chinese/Skyline iRT Retention Time Prediction_zh-CHS.docx
@@ -9,6 +9,8 @@
           <w:lang w:eastAsia="zh-CN"/>
         </w:rPr>
       </w:pPr>
+      <w:bookmarkStart w:id="0" w:name="_GoBack"/>
+      <w:bookmarkEnd w:id="0"/>
       <w:r>
         <w:rPr>
           <w:lang w:val="zh-CN" w:eastAsia="zh-CN"/>
@@ -217,16 +219,34 @@
         </w:rPr>
         <w:t>“</w:t>
       </w:r>
-      <w:hyperlink r:id="rId9" w:history="1">
-        <w:r>
-          <w:rPr>
-            <w:rStyle w:val="Hyperlink"/>
-            <w:rFonts w:ascii="Calibri" w:hAnsi="Calibri"/>
-            <w:lang w:val="zh-CN" w:eastAsia="zh-CN"/>
-          </w:rPr>
-          <w:t>靶向方法优化</w:t>
-        </w:r>
-      </w:hyperlink>
+      <w:r>
+        <w:fldChar w:fldCharType="begin"/>
+      </w:r>
+      <w:r>
+        <w:rPr>
+          <w:lang w:eastAsia="zh-CN"/>
+        </w:rPr>
+        <w:instrText xml:space="preserve"> HYPERLINK "https://skyline.gs.washington.edu/labkey/wiki/home/software/Skyline/page.view?name=tutorial_method_refine" </w:instrText>
+      </w:r>
+      <w:r>
+        <w:fldChar w:fldCharType="separate"/>
+      </w:r>
+      <w:r>
+        <w:rPr>
+          <w:rStyle w:val="Hyperlink"/>
+          <w:rFonts w:ascii="Calibri" w:hAnsi="Calibri"/>
+          <w:lang w:val="zh-CN" w:eastAsia="zh-CN"/>
+        </w:rPr>
+        <w:t>靶向方法优化</w:t>
+      </w:r>
+      <w:r>
+        <w:rPr>
+          <w:rStyle w:val="Hyperlink"/>
+          <w:rFonts w:ascii="Calibri" w:hAnsi="Calibri"/>
+          <w:lang w:val="zh-CN" w:eastAsia="zh-CN"/>
+        </w:rPr>
+        <w:fldChar w:fldCharType="end"/>
+      </w:r>
       <w:r>
         <w:rPr>
           <w:lang w:val="zh-CN" w:eastAsia="zh-CN"/>
@@ -348,13 +368,7 @@
         <w:rPr>
           <w:lang w:eastAsia="zh-CN"/>
         </w:rPr>
-        <w:instrText xml:space="preserve"> HYPERLINK "https://skyline.gs.washington.edu/labkey/wiki/home/soft</w:instrText>
-      </w:r>
-      <w:r>
-        <w:rPr>
-          <w:lang w:eastAsia="zh-CN"/>
-        </w:rPr>
-        <w:instrText xml:space="preserve">ware/Skyline/page.view?name=tutorial_method_refine" </w:instrText>
+        <w:instrText xml:space="preserve"> HYPERLINK "https://skyline.gs.washington.edu/labkey/wiki/home/software/Skyline/page.view?name=tutorial_method_refine" </w:instrText>
       </w:r>
       <w:r>
         <w:fldChar w:fldCharType="separate"/>
@@ -1958,7 +1972,7 @@
       </w:r>
     </w:p>
     <w:p>
-      <w:hyperlink r:id="rId10" w:history="1">
+      <w:hyperlink r:id="rId9" w:history="1">
         <w:r>
           <w:rPr>
             <w:rStyle w:val="Hyperlink"/>
@@ -2379,32 +2393,15 @@
         </w:rPr>
         <w:t xml:space="preserve"> (</w:t>
       </w:r>
-      <w:r>
-        <w:fldChar w:fldCharType="begin"/>
-      </w:r>
-      <w:r>
-        <w:rPr>
-          <w:lang w:val="fr-FR"/>
-        </w:rPr>
-        <w:instrText xml:space="preserve"> HYPERLINK "http://www.biognosys.ch/products/rt-kit.html" </w:instrText>
-      </w:r>
-      <w:r>
-        <w:fldChar w:fldCharType="separate"/>
-      </w:r>
-      <w:r>
-        <w:rPr>
-          <w:rStyle w:val="Hyperlink"/>
-          <w:lang w:val="zh-CN" w:eastAsia="zh-CN"/>
-        </w:rPr>
-        <w:t>http://www.biognosys.ch/products/rt-kit.html</w:t>
-      </w:r>
-      <w:r>
-        <w:rPr>
-          <w:rStyle w:val="Hyperlink"/>
-          <w:lang w:val="zh-CN" w:eastAsia="zh-CN"/>
-        </w:rPr>
-        <w:fldChar w:fldCharType="end"/>
-      </w:r>
+      <w:hyperlink r:id="rId10" w:history="1">
+        <w:r>
+          <w:rPr>
+            <w:rStyle w:val="Hyperlink"/>
+            <w:lang w:val="zh-CN" w:eastAsia="zh-CN"/>
+          </w:rPr>
+          <w:t>http://www.biognosys.ch/products/rt-kit.html</w:t>
+        </w:r>
+      </w:hyperlink>
       <w:r>
         <w:rPr>
           <w:lang w:val="zh-CN" w:eastAsia="zh-CN"/>
@@ -8082,8 +8079,8 @@
       <w:r>
         <w:t>“</w:t>
       </w:r>
-      <w:bookmarkStart w:id="0" w:name="OLE_LINK11"/>
-      <w:bookmarkStart w:id="1" w:name="OLE_LINK12"/>
+      <w:bookmarkStart w:id="1" w:name="OLE_LINK11"/>
+      <w:bookmarkStart w:id="2" w:name="OLE_LINK12"/>
       <w:r>
         <w:t>iRT</w:t>
       </w:r>
@@ -8091,8 +8088,8 @@
       <w:r>
         <w:t xml:space="preserve"> Human+Standard.sky</w:t>
       </w:r>
-      <w:bookmarkEnd w:id="0"/>
       <w:bookmarkEnd w:id="1"/>
+      <w:bookmarkEnd w:id="2"/>
       <w:r>
         <w:t>”</w:t>
       </w:r>
@@ -8112,8 +8109,8 @@
       <w:r>
         <w:t>“</w:t>
       </w:r>
-      <w:bookmarkStart w:id="2" w:name="OLE_LINK13"/>
-      <w:bookmarkStart w:id="3" w:name="OLE_LINK14"/>
+      <w:bookmarkStart w:id="3" w:name="OLE_LINK13"/>
+      <w:bookmarkStart w:id="4" w:name="OLE_LINK14"/>
       <w:r>
         <w:t>iRT</w:t>
       </w:r>
@@ -8133,8 +8130,8 @@
       <w:r>
         <w:t>Calibrate.sky</w:t>
       </w:r>
-      <w:bookmarkEnd w:id="2"/>
       <w:bookmarkEnd w:id="3"/>
+      <w:bookmarkEnd w:id="4"/>
       <w:proofErr w:type="spellEnd"/>
       <w:r>
         <w:t>”</w:t>
@@ -17750,8 +17747,6 @@
         </w:rPr>
         <w:t>5</w:t>
       </w:r>
-      <w:bookmarkStart w:id="4" w:name="_GoBack"/>
-      <w:bookmarkEnd w:id="4"/>
       <w:r>
         <w:rPr>
           <w:lang w:val="zh-CN" w:eastAsia="zh-CN"/>
@@ -23033,7 +23028,19 @@
         <w:rPr>
           <w:lang w:val="zh-CN" w:eastAsia="zh-CN"/>
         </w:rPr>
-        <w:t xml:space="preserve"> 705 </w:t>
+        <w:t xml:space="preserve"> 70</w:t>
+      </w:r>
+      <w:r>
+        <w:rPr>
+          <w:lang w:eastAsia="zh-CN"/>
+        </w:rPr>
+        <w:t>6</w:t>
+      </w:r>
+      <w:r>
+        <w:rPr>
+          <w:lang w:val="zh-CN" w:eastAsia="zh-CN"/>
+        </w:rPr>
+        <w:t xml:space="preserve"> </w:t>
       </w:r>
       <w:r>
         <w:rPr>
@@ -23261,22 +23268,39 @@
         </w:rPr>
         <w:t xml:space="preserve"> </w:t>
       </w:r>
-      <w:hyperlink r:id="rId40" w:history="1">
-        <w:r>
-          <w:rPr>
-            <w:rStyle w:val="Hyperlink"/>
-            <w:lang w:val="zh-CN" w:eastAsia="zh-CN"/>
-          </w:rPr>
-          <w:t xml:space="preserve">MS1 </w:t>
-        </w:r>
-        <w:r>
-          <w:rPr>
-            <w:rStyle w:val="Hyperlink"/>
-            <w:lang w:val="zh-CN" w:eastAsia="zh-CN"/>
-          </w:rPr>
-          <w:t>过滤</w:t>
-        </w:r>
-      </w:hyperlink>
+      <w:r>
+        <w:fldChar w:fldCharType="begin"/>
+      </w:r>
+      <w:r>
+        <w:rPr>
+          <w:lang w:eastAsia="zh-CN"/>
+        </w:rPr>
+        <w:instrText xml:space="preserve"> HYPERLINK "https://skyline.gs.washington.edu/labkey/wiki/home/software/Skyline/page.view?name=ms1_filtering" </w:instrText>
+      </w:r>
+      <w:r>
+        <w:fldChar w:fldCharType="separate"/>
+      </w:r>
+      <w:r>
+        <w:rPr>
+          <w:rStyle w:val="Hyperlink"/>
+          <w:lang w:val="zh-CN" w:eastAsia="zh-CN"/>
+        </w:rPr>
+        <w:t xml:space="preserve">MS1 </w:t>
+      </w:r>
+      <w:r>
+        <w:rPr>
+          <w:rStyle w:val="Hyperlink"/>
+          <w:lang w:val="zh-CN" w:eastAsia="zh-CN"/>
+        </w:rPr>
+        <w:t>过滤</w:t>
+      </w:r>
+      <w:r>
+        <w:rPr>
+          <w:rStyle w:val="Hyperlink"/>
+          <w:lang w:val="zh-CN" w:eastAsia="zh-CN"/>
+        </w:rPr>
+        <w:fldChar w:fldCharType="end"/>
+      </w:r>
       <w:r>
         <w:rPr>
           <w:lang w:val="zh-CN" w:eastAsia="zh-CN"/>
@@ -23555,6 +23579,811 @@
             <wp:extent cx="5943600" cy="3382645"/>
             <wp:effectExtent l="0" t="0" r="0" b="0"/>
             <wp:docPr id="70" name="Picture 70"/>
+            <wp:cNvGraphicFramePr>
+              <a:graphicFrameLocks xmlns:a="http://schemas.openxmlformats.org/drawingml/2006/main" noChangeAspect="1"/>
+            </wp:cNvGraphicFramePr>
+            <a:graphic xmlns:a="http://schemas.openxmlformats.org/drawingml/2006/main">
+              <a:graphicData uri="http://schemas.openxmlformats.org/drawingml/2006/picture">
+                <pic:pic xmlns:pic="http://schemas.openxmlformats.org/drawingml/2006/picture">
+                  <pic:nvPicPr>
+                    <pic:cNvPr id="0" name=""/>
+                    <pic:cNvPicPr/>
+                  </pic:nvPicPr>
+                  <pic:blipFill>
+                    <a:blip r:embed="rId40"/>
+                    <a:stretch>
+                      <a:fillRect/>
+                    </a:stretch>
+                  </pic:blipFill>
+                  <pic:spPr>
+                    <a:xfrm>
+                      <a:off x="0" y="0"/>
+                      <a:ext cx="5943600" cy="3382645"/>
+                    </a:xfrm>
+                    <a:prstGeom prst="rect">
+                      <a:avLst/>
+                    </a:prstGeom>
+                  </pic:spPr>
+                </pic:pic>
+              </a:graphicData>
+            </a:graphic>
+          </wp:inline>
+        </w:drawing>
+      </w:r>
+    </w:p>
+    <w:p>
+      <w:pPr>
+        <w:ind w:firstLineChars="300" w:firstLine="660"/>
+        <w:rPr>
+          <w:lang w:eastAsia="zh-CN"/>
+        </w:rPr>
+      </w:pPr>
+      <w:r>
+        <w:rPr>
+          <w:lang w:val="zh-CN" w:eastAsia="zh-CN"/>
+        </w:rPr>
+        <w:t>您可</w:t>
+      </w:r>
+      <w:r>
+        <w:rPr>
+          <w:lang w:val="zh-CN" w:eastAsia="zh-CN"/>
+        </w:rPr>
+        <w:t>以</w:t>
+      </w:r>
+      <w:r>
+        <w:rPr>
+          <w:lang w:val="zh-CN" w:eastAsia="zh-CN"/>
+        </w:rPr>
+        <w:t>双击</w:t>
+      </w:r>
+      <w:r>
+        <w:rPr>
+          <w:lang w:val="zh-CN" w:eastAsia="zh-CN"/>
+        </w:rPr>
+        <w:t>“</w:t>
+      </w:r>
+      <w:r>
+        <w:rPr>
+          <w:lang w:val="zh-CN" w:eastAsia="zh-CN"/>
+        </w:rPr>
+        <w:t>保留时间</w:t>
+      </w:r>
+      <w:r>
+        <w:rPr>
+          <w:lang w:val="zh-CN" w:eastAsia="zh-CN"/>
+        </w:rPr>
+        <w:t>”</w:t>
+      </w:r>
+      <w:r>
+        <w:rPr>
+          <w:lang w:val="zh-CN" w:eastAsia="zh-CN"/>
+        </w:rPr>
+        <w:t>视图中的标题栏，以更好地查看该图形，并了解到库谱图</w:t>
+      </w:r>
+      <w:r>
+        <w:rPr>
+          <w:lang w:val="zh-CN" w:eastAsia="zh-CN"/>
+        </w:rPr>
+        <w:t>方法计算的</w:t>
+      </w:r>
+      <w:r>
+        <w:rPr>
+          <w:lang w:val="zh-CN" w:eastAsia="zh-CN"/>
+        </w:rPr>
+        <w:t xml:space="preserve"> iRT </w:t>
+      </w:r>
+      <w:r>
+        <w:rPr>
+          <w:lang w:val="zh-CN" w:eastAsia="zh-CN"/>
+        </w:rPr>
+        <w:t>值</w:t>
+      </w:r>
+      <w:r>
+        <w:rPr>
+          <w:rFonts w:hint="eastAsia"/>
+          <w:lang w:val="zh-CN" w:eastAsia="zh-CN"/>
+        </w:rPr>
+        <w:t>与检测</w:t>
+      </w:r>
+      <w:r>
+        <w:rPr>
+          <w:lang w:val="zh-CN" w:eastAsia="zh-CN"/>
+        </w:rPr>
+        <w:t>时间</w:t>
+      </w:r>
+      <w:r>
+        <w:rPr>
+          <w:lang w:val="zh-CN" w:eastAsia="zh-CN"/>
+        </w:rPr>
+        <w:t>的</w:t>
+      </w:r>
+      <w:r>
+        <w:rPr>
+          <w:lang w:val="zh-CN" w:eastAsia="zh-CN"/>
+        </w:rPr>
+        <w:t>相关系数为</w:t>
+      </w:r>
+      <w:r>
+        <w:rPr>
+          <w:lang w:val="zh-CN" w:eastAsia="zh-CN"/>
+        </w:rPr>
+        <w:t xml:space="preserve"> 0.9998</w:t>
+      </w:r>
+      <w:r>
+        <w:rPr>
+          <w:lang w:val="zh-CN" w:eastAsia="zh-CN"/>
+        </w:rPr>
+        <w:t>。</w:t>
+      </w:r>
+      <w:r>
+        <w:rPr>
+          <w:rFonts w:hint="eastAsia"/>
+          <w:lang w:val="zh-CN" w:eastAsia="zh-CN"/>
+        </w:rPr>
+        <w:t>因此</w:t>
+      </w:r>
+      <w:r>
+        <w:rPr>
+          <w:rFonts w:hint="eastAsia"/>
+          <w:lang w:val="zh-CN" w:eastAsia="zh-CN"/>
+        </w:rPr>
+        <w:t>相对</w:t>
+      </w:r>
+      <w:r>
+        <w:rPr>
+          <w:lang w:val="zh-CN" w:eastAsia="zh-CN"/>
+        </w:rPr>
+        <w:t>于采用</w:t>
+      </w:r>
+      <w:r>
+        <w:rPr>
+          <w:lang w:val="zh-CN" w:eastAsia="zh-CN"/>
+        </w:rPr>
+        <w:t>MS</w:t>
+      </w:r>
+      <w:r>
+        <w:rPr>
+          <w:rFonts w:hint="eastAsia"/>
+          <w:lang w:val="zh-CN" w:eastAsia="zh-CN"/>
+        </w:rPr>
+        <w:t>/MS</w:t>
+      </w:r>
+      <w:r>
+        <w:rPr>
+          <w:rFonts w:hint="eastAsia"/>
+          <w:lang w:val="zh-CN" w:eastAsia="zh-CN"/>
+        </w:rPr>
+        <w:t>扫描时间获得模型来说，</w:t>
+      </w:r>
+      <w:r>
+        <w:rPr>
+          <w:lang w:val="zh-CN" w:eastAsia="zh-CN"/>
+        </w:rPr>
+        <w:t>使用色谱峰</w:t>
+      </w:r>
+      <w:r>
+        <w:rPr>
+          <w:rFonts w:hint="eastAsia"/>
+          <w:lang w:val="zh-CN" w:eastAsia="zh-CN"/>
+        </w:rPr>
+        <w:t>获得</w:t>
+      </w:r>
+      <w:r>
+        <w:rPr>
+          <w:lang w:val="zh-CN" w:eastAsia="zh-CN"/>
+        </w:rPr>
+        <w:t>的模型精度</w:t>
+      </w:r>
+      <w:r>
+        <w:rPr>
+          <w:lang w:val="zh-CN" w:eastAsia="zh-CN"/>
+        </w:rPr>
+        <w:t>可能低于预期。</w:t>
+      </w:r>
+      <w:r>
+        <w:rPr>
+          <w:rFonts w:hint="eastAsia"/>
+          <w:lang w:val="zh-CN" w:eastAsia="zh-CN"/>
+        </w:rPr>
+        <w:t>但另一方面</w:t>
+      </w:r>
+      <w:r>
+        <w:rPr>
+          <w:rFonts w:hint="eastAsia"/>
+          <w:lang w:val="zh-CN" w:eastAsia="zh-CN"/>
+        </w:rPr>
+        <w:t>需要</w:t>
+      </w:r>
+      <w:r>
+        <w:rPr>
+          <w:lang w:val="zh-CN" w:eastAsia="zh-CN"/>
+        </w:rPr>
+        <w:t>说明的是</w:t>
+      </w:r>
+      <w:r>
+        <w:rPr>
+          <w:lang w:val="zh-CN" w:eastAsia="zh-CN"/>
+        </w:rPr>
+        <w:t>，</w:t>
+      </w:r>
+      <w:r>
+        <w:rPr>
+          <w:lang w:val="zh-CN" w:eastAsia="zh-CN"/>
+        </w:rPr>
+        <w:t>该数据进行了</w:t>
+      </w:r>
+      <w:r>
+        <w:rPr>
+          <w:rFonts w:hint="eastAsia"/>
+          <w:lang w:val="zh-CN" w:eastAsia="zh-CN"/>
+        </w:rPr>
+        <w:t>手工</w:t>
+      </w:r>
+      <w:r>
+        <w:rPr>
+          <w:lang w:val="zh-CN" w:eastAsia="zh-CN"/>
+        </w:rPr>
+        <w:t>调整</w:t>
+      </w:r>
+      <w:r>
+        <w:rPr>
+          <w:rFonts w:hint="eastAsia"/>
+          <w:lang w:val="zh-CN" w:eastAsia="zh-CN"/>
+        </w:rPr>
+        <w:t>，</w:t>
+      </w:r>
+      <w:r>
+        <w:rPr>
+          <w:lang w:val="zh-CN" w:eastAsia="zh-CN"/>
+        </w:rPr>
+        <w:t>仅仅采用了那些在两次</w:t>
+      </w:r>
+      <w:r>
+        <w:rPr>
+          <w:lang w:val="zh-CN" w:eastAsia="zh-CN"/>
+        </w:rPr>
+        <w:t>LC</w:t>
+      </w:r>
+      <w:r>
+        <w:rPr>
+          <w:rFonts w:hint="eastAsia"/>
+          <w:lang w:val="zh-CN" w:eastAsia="zh-CN"/>
+        </w:rPr>
+        <w:t>-</w:t>
+      </w:r>
+      <w:r>
+        <w:rPr>
+          <w:lang w:val="zh-CN" w:eastAsia="zh-CN"/>
+        </w:rPr>
+        <w:t>Run</w:t>
+      </w:r>
+      <w:r>
+        <w:rPr>
+          <w:lang w:val="zh-CN" w:eastAsia="zh-CN"/>
+        </w:rPr>
+        <w:t>中都出现的</w:t>
+      </w:r>
+      <w:r>
+        <w:rPr>
+          <w:rFonts w:hint="eastAsia"/>
+          <w:lang w:val="zh-CN" w:eastAsia="zh-CN"/>
+        </w:rPr>
+        <w:t>，</w:t>
+      </w:r>
+      <w:r>
+        <w:rPr>
+          <w:lang w:val="zh-CN" w:eastAsia="zh-CN"/>
+        </w:rPr>
+        <w:t>并且具有很好色谱峰的肽段</w:t>
+      </w:r>
+      <w:r>
+        <w:rPr>
+          <w:lang w:val="zh-CN" w:eastAsia="zh-CN"/>
+        </w:rPr>
+        <w:t>。</w:t>
+      </w:r>
+      <w:r>
+        <w:rPr>
+          <w:lang w:val="zh-CN" w:eastAsia="zh-CN"/>
+        </w:rPr>
+        <w:t>从这里可以看出</w:t>
+      </w:r>
+      <w:r>
+        <w:rPr>
+          <w:rFonts w:hint="eastAsia"/>
+          <w:lang w:val="zh-CN" w:eastAsia="zh-CN"/>
+        </w:rPr>
+        <w:t>，</w:t>
+      </w:r>
+      <w:r>
+        <w:rPr>
+          <w:lang w:val="zh-CN" w:eastAsia="zh-CN"/>
+        </w:rPr>
+        <w:t>使用谱图库数据计算肽</w:t>
+      </w:r>
+      <w:r>
+        <w:rPr>
+          <w:lang w:val="zh-CN" w:eastAsia="zh-CN"/>
+        </w:rPr>
+        <w:t>段</w:t>
+      </w:r>
+      <w:r>
+        <w:rPr>
+          <w:lang w:val="zh-CN" w:eastAsia="zh-CN"/>
+        </w:rPr>
+        <w:t>的初始</w:t>
+      </w:r>
+      <w:r>
+        <w:rPr>
+          <w:lang w:val="zh-CN" w:eastAsia="zh-CN"/>
+        </w:rPr>
+        <w:t xml:space="preserve"> iRT </w:t>
+      </w:r>
+      <w:r>
+        <w:rPr>
+          <w:lang w:val="zh-CN" w:eastAsia="zh-CN"/>
+        </w:rPr>
+        <w:t>值时，您可能还需要附加一些</w:t>
+      </w:r>
+      <w:r>
+        <w:rPr>
+          <w:rFonts w:hint="eastAsia"/>
+          <w:lang w:val="zh-CN" w:eastAsia="zh-CN"/>
+        </w:rPr>
+        <w:t>检验</w:t>
+      </w:r>
+      <w:r>
+        <w:rPr>
+          <w:lang w:val="zh-CN" w:eastAsia="zh-CN"/>
+        </w:rPr>
+        <w:t>条件</w:t>
+      </w:r>
+      <w:r>
+        <w:rPr>
+          <w:rFonts w:hint="eastAsia"/>
+          <w:lang w:val="zh-CN" w:eastAsia="zh-CN"/>
+        </w:rPr>
+        <w:t>，以</w:t>
+      </w:r>
+      <w:r>
+        <w:rPr>
+          <w:lang w:val="zh-CN" w:eastAsia="zh-CN"/>
+        </w:rPr>
+        <w:t>筛选出更加可靠的数据</w:t>
+      </w:r>
+      <w:r>
+        <w:rPr>
+          <w:lang w:val="zh-CN" w:eastAsia="zh-CN"/>
+        </w:rPr>
+        <w:t>。</w:t>
+      </w:r>
+    </w:p>
+    <w:p>
+      <w:pPr>
+        <w:ind w:firstLineChars="300" w:firstLine="660"/>
+        <w:rPr>
+          <w:lang w:eastAsia="zh-CN"/>
+        </w:rPr>
+      </w:pPr>
+      <w:r>
+        <w:rPr>
+          <w:lang w:val="zh-CN" w:eastAsia="zh-CN"/>
+        </w:rPr>
+        <w:t>您在此文件中看到的色谱图提取自</w:t>
+      </w:r>
+      <w:r>
+        <w:rPr>
+          <w:rFonts w:hint="eastAsia"/>
+          <w:lang w:val="zh-CN" w:eastAsia="zh-CN"/>
+        </w:rPr>
+        <w:t>LC-Run</w:t>
+      </w:r>
+      <w:r>
+        <w:rPr>
+          <w:rFonts w:hint="eastAsia"/>
+          <w:lang w:val="zh-CN" w:eastAsia="zh-CN"/>
+        </w:rPr>
+        <w:t>中的</w:t>
+      </w:r>
+      <w:r>
+        <w:rPr>
+          <w:lang w:val="zh-CN" w:eastAsia="zh-CN"/>
+        </w:rPr>
+        <w:t xml:space="preserve">MS1 </w:t>
+      </w:r>
+      <w:r>
+        <w:rPr>
+          <w:lang w:val="zh-CN" w:eastAsia="zh-CN"/>
+        </w:rPr>
+        <w:t>扫描。您还可</w:t>
+      </w:r>
+      <w:r>
+        <w:rPr>
+          <w:lang w:val="zh-CN" w:eastAsia="zh-CN"/>
+        </w:rPr>
+        <w:t>以</w:t>
+      </w:r>
+      <w:r>
+        <w:rPr>
+          <w:lang w:val="zh-CN" w:eastAsia="zh-CN"/>
+        </w:rPr>
+        <w:t>查看记录</w:t>
+      </w:r>
+      <w:r>
+        <w:rPr>
+          <w:rFonts w:hint="eastAsia"/>
+          <w:lang w:val="zh-CN" w:eastAsia="zh-CN"/>
+        </w:rPr>
+        <w:t>以</w:t>
+      </w:r>
+      <w:r>
+        <w:rPr>
+          <w:lang w:val="zh-CN" w:eastAsia="zh-CN"/>
+        </w:rPr>
+        <w:t>确认</w:t>
+      </w:r>
+      <w:r>
+        <w:rPr>
+          <w:lang w:val="zh-CN" w:eastAsia="zh-CN"/>
+        </w:rPr>
+        <w:t xml:space="preserve"> MS/MS </w:t>
+      </w:r>
+      <w:r>
+        <w:rPr>
+          <w:lang w:val="zh-CN" w:eastAsia="zh-CN"/>
+        </w:rPr>
+        <w:t>扫描的时间，这些时间在色谱图中</w:t>
+      </w:r>
+      <w:r>
+        <w:rPr>
+          <w:rFonts w:hint="eastAsia"/>
+          <w:lang w:val="zh-CN" w:eastAsia="zh-CN"/>
+        </w:rPr>
+        <w:t>利用</w:t>
+      </w:r>
+      <w:r>
+        <w:rPr>
+          <w:lang w:val="zh-CN" w:eastAsia="zh-CN"/>
+        </w:rPr>
+        <w:t>“ID”</w:t>
+      </w:r>
+      <w:r>
+        <w:rPr>
+          <w:lang w:val="zh-CN" w:eastAsia="zh-CN"/>
+        </w:rPr>
+        <w:t>进行标记。此外，您还可以在</w:t>
+      </w:r>
+      <w:r>
+        <w:rPr>
+          <w:lang w:val="zh-CN" w:eastAsia="zh-CN"/>
+        </w:rPr>
+        <w:t xml:space="preserve"> </w:t>
+      </w:r>
+      <w:r>
+        <w:fldChar w:fldCharType="begin"/>
+      </w:r>
+      <w:r>
+        <w:rPr>
+          <w:lang w:eastAsia="zh-CN"/>
+        </w:rPr>
+        <w:instrText xml:space="preserve"> HYPERLINK "https://skyline.gs.washington.edu/labkey/wiki/home/software/Skyline/page.view?name=ms1_filtering" </w:instrText>
+      </w:r>
+      <w:r>
+        <w:fldChar w:fldCharType="separate"/>
+      </w:r>
+      <w:r>
+        <w:rPr>
+          <w:rStyle w:val="Hyperlink"/>
+          <w:lang w:val="zh-CN" w:eastAsia="zh-CN"/>
+        </w:rPr>
+        <w:t xml:space="preserve">MS1 </w:t>
+      </w:r>
+      <w:r>
+        <w:rPr>
+          <w:rStyle w:val="Hyperlink"/>
+          <w:lang w:val="zh-CN" w:eastAsia="zh-CN"/>
+        </w:rPr>
+        <w:t>过滤</w:t>
+      </w:r>
+      <w:r>
+        <w:rPr>
+          <w:rStyle w:val="Hyperlink"/>
+          <w:lang w:val="zh-CN" w:eastAsia="zh-CN"/>
+        </w:rPr>
+        <w:fldChar w:fldCharType="end"/>
+      </w:r>
+      <w:r>
+        <w:rPr>
+          <w:lang w:val="zh-CN" w:eastAsia="zh-CN"/>
+        </w:rPr>
+        <w:t xml:space="preserve"> </w:t>
+      </w:r>
+      <w:r>
+        <w:rPr>
+          <w:lang w:val="zh-CN" w:eastAsia="zh-CN"/>
+        </w:rPr>
+        <w:t>教程中学习如何使用这一</w:t>
+      </w:r>
+      <w:r>
+        <w:rPr>
+          <w:lang w:val="zh-CN" w:eastAsia="zh-CN"/>
+        </w:rPr>
+        <w:t>十分有用</w:t>
+      </w:r>
+      <w:r>
+        <w:rPr>
+          <w:lang w:val="zh-CN" w:eastAsia="zh-CN"/>
+        </w:rPr>
+        <w:t>的数据处理方法。</w:t>
+      </w:r>
+    </w:p>
+    <w:p>
+      <w:pPr>
+        <w:ind w:firstLineChars="300" w:firstLine="660"/>
+        <w:rPr>
+          <w:lang w:eastAsia="zh-CN"/>
+        </w:rPr>
+      </w:pPr>
+      <w:r>
+        <w:rPr>
+          <w:lang w:val="zh-CN" w:eastAsia="zh-CN"/>
+        </w:rPr>
+        <w:t>要将使用</w:t>
+      </w:r>
+      <w:r>
+        <w:rPr>
+          <w:lang w:val="zh-CN" w:eastAsia="zh-CN"/>
+        </w:rPr>
+        <w:t xml:space="preserve"> MS/MS </w:t>
+      </w:r>
+      <w:r>
+        <w:rPr>
+          <w:lang w:val="zh-CN" w:eastAsia="zh-CN"/>
+        </w:rPr>
+        <w:t>扫描时间计算所得的</w:t>
+      </w:r>
+      <w:r>
+        <w:rPr>
+          <w:lang w:val="zh-CN" w:eastAsia="zh-CN"/>
+        </w:rPr>
+        <w:t xml:space="preserve"> iRT </w:t>
+      </w:r>
+      <w:r>
+        <w:rPr>
+          <w:lang w:val="zh-CN" w:eastAsia="zh-CN"/>
+        </w:rPr>
+        <w:t>值转化为本文档中使用色谱峰时间的值，请执行下列步骤：</w:t>
+      </w:r>
+    </w:p>
+    <w:p>
+      <w:pPr>
+        <w:pStyle w:val="ListParagraph"/>
+        <w:numPr>
+          <w:ilvl w:val="0"/>
+          <w:numId w:val="41"/>
+        </w:numPr>
+        <w:rPr>
+          <w:lang w:eastAsia="zh-CN"/>
+        </w:rPr>
+      </w:pPr>
+      <w:r>
+        <w:rPr>
+          <w:lang w:val="zh-CN" w:eastAsia="zh-CN"/>
+        </w:rPr>
+        <w:t>右键单击</w:t>
+      </w:r>
+      <w:r>
+        <w:rPr>
+          <w:lang w:val="zh-CN" w:eastAsia="zh-CN"/>
+        </w:rPr>
+        <w:t>“</w:t>
+      </w:r>
+      <w:r>
+        <w:rPr>
+          <w:lang w:val="zh-CN" w:eastAsia="zh-CN"/>
+        </w:rPr>
+        <w:t>保留时间</w:t>
+      </w:r>
+      <w:r>
+        <w:rPr>
+          <w:lang w:val="zh-CN" w:eastAsia="zh-CN"/>
+        </w:rPr>
+        <w:t>”</w:t>
+      </w:r>
+      <w:r>
+        <w:rPr>
+          <w:lang w:val="zh-CN" w:eastAsia="zh-CN"/>
+        </w:rPr>
+        <w:t>图，选择</w:t>
+      </w:r>
+      <w:r>
+        <w:rPr>
+          <w:lang w:val="zh-CN" w:eastAsia="zh-CN"/>
+        </w:rPr>
+        <w:t>“</w:t>
+      </w:r>
+      <w:r>
+        <w:rPr>
+          <w:lang w:val="zh-CN" w:eastAsia="zh-CN"/>
+        </w:rPr>
+        <w:t>计算器</w:t>
+      </w:r>
+      <w:r>
+        <w:rPr>
+          <w:lang w:val="zh-CN" w:eastAsia="zh-CN"/>
+        </w:rPr>
+        <w:t>”</w:t>
+      </w:r>
+      <w:r>
+        <w:rPr>
+          <w:lang w:val="zh-CN" w:eastAsia="zh-CN"/>
+        </w:rPr>
+        <w:t>并单击</w:t>
+      </w:r>
+      <w:r>
+        <w:rPr>
+          <w:lang w:val="zh-CN" w:eastAsia="zh-CN"/>
+        </w:rPr>
+        <w:t>“</w:t>
+      </w:r>
+      <w:r>
+        <w:rPr>
+          <w:lang w:val="zh-CN" w:eastAsia="zh-CN"/>
+        </w:rPr>
+        <w:t>编辑当前</w:t>
+      </w:r>
+      <w:r>
+        <w:rPr>
+          <w:lang w:val="zh-CN" w:eastAsia="zh-CN"/>
+        </w:rPr>
+        <w:t>”</w:t>
+      </w:r>
+      <w:r>
+        <w:rPr>
+          <w:lang w:val="zh-CN" w:eastAsia="zh-CN"/>
+        </w:rPr>
+        <w:t>。</w:t>
+      </w:r>
+    </w:p>
+    <w:p>
+      <w:pPr>
+        <w:pStyle w:val="ListParagraph"/>
+        <w:numPr>
+          <w:ilvl w:val="0"/>
+          <w:numId w:val="41"/>
+        </w:numPr>
+        <w:rPr>
+          <w:lang w:eastAsia="zh-CN"/>
+        </w:rPr>
+      </w:pPr>
+      <w:r>
+        <w:rPr>
+          <w:lang w:val="zh-CN" w:eastAsia="zh-CN"/>
+        </w:rPr>
+        <w:t>单击</w:t>
+      </w:r>
+      <w:r>
+        <w:rPr>
+          <w:lang w:val="zh-CN" w:eastAsia="zh-CN"/>
+        </w:rPr>
+        <w:t>“</w:t>
+      </w:r>
+      <w:r>
+        <w:rPr>
+          <w:lang w:val="zh-CN" w:eastAsia="zh-CN"/>
+        </w:rPr>
+        <w:t>编辑</w:t>
+      </w:r>
+      <w:r>
+        <w:rPr>
+          <w:lang w:val="zh-CN" w:eastAsia="zh-CN"/>
+        </w:rPr>
+        <w:t xml:space="preserve"> iRT </w:t>
+      </w:r>
+      <w:r>
+        <w:rPr>
+          <w:lang w:val="zh-CN" w:eastAsia="zh-CN"/>
+        </w:rPr>
+        <w:t>计算器</w:t>
+      </w:r>
+      <w:r>
+        <w:rPr>
+          <w:lang w:val="zh-CN" w:eastAsia="zh-CN"/>
+        </w:rPr>
+        <w:t>”</w:t>
+      </w:r>
+      <w:r>
+        <w:rPr>
+          <w:lang w:val="zh-CN" w:eastAsia="zh-CN"/>
+        </w:rPr>
+        <w:t>表单中的</w:t>
+      </w:r>
+      <w:r>
+        <w:rPr>
+          <w:lang w:val="zh-CN" w:eastAsia="zh-CN"/>
+        </w:rPr>
+        <w:t>“</w:t>
+      </w:r>
+      <w:r>
+        <w:rPr>
+          <w:lang w:val="zh-CN" w:eastAsia="zh-CN"/>
+        </w:rPr>
+        <w:t>添加</w:t>
+      </w:r>
+      <w:r>
+        <w:rPr>
+          <w:lang w:val="zh-CN" w:eastAsia="zh-CN"/>
+        </w:rPr>
+        <w:t>”</w:t>
+      </w:r>
+      <w:r>
+        <w:rPr>
+          <w:lang w:val="zh-CN" w:eastAsia="zh-CN"/>
+        </w:rPr>
+        <w:t>按钮，并单击</w:t>
+      </w:r>
+      <w:r>
+        <w:rPr>
+          <w:lang w:val="zh-CN" w:eastAsia="zh-CN"/>
+        </w:rPr>
+        <w:t>“</w:t>
+      </w:r>
+      <w:r>
+        <w:rPr>
+          <w:lang w:val="zh-CN" w:eastAsia="zh-CN"/>
+        </w:rPr>
+        <w:t>添加结果</w:t>
+      </w:r>
+      <w:r>
+        <w:rPr>
+          <w:lang w:val="zh-CN" w:eastAsia="zh-CN"/>
+        </w:rPr>
+        <w:t>”</w:t>
+      </w:r>
+      <w:r>
+        <w:rPr>
+          <w:lang w:val="zh-CN" w:eastAsia="zh-CN"/>
+        </w:rPr>
+        <w:t>。</w:t>
+      </w:r>
+    </w:p>
+    <w:p>
+      <w:r>
+        <w:rPr>
+          <w:lang w:val="zh-CN"/>
+        </w:rPr>
+        <w:t xml:space="preserve">Skyline </w:t>
+      </w:r>
+      <w:proofErr w:type="spellStart"/>
+      <w:r>
+        <w:rPr>
+          <w:lang w:val="zh-CN"/>
+        </w:rPr>
+        <w:t>将显示如下所示表单</w:t>
+      </w:r>
+      <w:proofErr w:type="spellEnd"/>
+      <w:r>
+        <w:rPr>
+          <w:lang w:val="zh-CN"/>
+        </w:rPr>
+        <w:t>：</w:t>
+      </w:r>
+    </w:p>
+    <w:p>
+      <w:pPr>
+        <w:jc w:val="center"/>
+      </w:pPr>
+      <w:r>
+        <w:rPr>
+          <w:noProof/>
+          <w:lang w:bidi="bo-CN"/>
+        </w:rPr>
+        <w:lastRenderedPageBreak/>
+        <w:drawing>
+          <wp:inline distT="0" distB="0" distL="0" distR="0" wp14:anchorId="25FD6851" wp14:editId="0597B130">
+            <wp:extent cx="4657725" cy="4581525"/>
+            <wp:effectExtent l="0" t="0" r="9525" b="9525"/>
+            <wp:docPr id="71" name="Picture 71"/>
             <wp:cNvGraphicFramePr>
               <a:graphicFrameLocks xmlns:a="http://schemas.openxmlformats.org/drawingml/2006/main" noChangeAspect="1"/>
             </wp:cNvGraphicFramePr>
@@ -23574,794 +24403,6 @@
                   <pic:spPr>
                     <a:xfrm>
                       <a:off x="0" y="0"/>
-                      <a:ext cx="5943600" cy="3382645"/>
-                    </a:xfrm>
-                    <a:prstGeom prst="rect">
-                      <a:avLst/>
-                    </a:prstGeom>
-                  </pic:spPr>
-                </pic:pic>
-              </a:graphicData>
-            </a:graphic>
-          </wp:inline>
-        </w:drawing>
-      </w:r>
-    </w:p>
-    <w:p>
-      <w:pPr>
-        <w:ind w:firstLineChars="300" w:firstLine="660"/>
-        <w:rPr>
-          <w:lang w:eastAsia="zh-CN"/>
-        </w:rPr>
-      </w:pPr>
-      <w:r>
-        <w:rPr>
-          <w:lang w:val="zh-CN" w:eastAsia="zh-CN"/>
-        </w:rPr>
-        <w:t>您可</w:t>
-      </w:r>
-      <w:r>
-        <w:rPr>
-          <w:lang w:val="zh-CN" w:eastAsia="zh-CN"/>
-        </w:rPr>
-        <w:t>以</w:t>
-      </w:r>
-      <w:r>
-        <w:rPr>
-          <w:lang w:val="zh-CN" w:eastAsia="zh-CN"/>
-        </w:rPr>
-        <w:t>双击</w:t>
-      </w:r>
-      <w:r>
-        <w:rPr>
-          <w:lang w:val="zh-CN" w:eastAsia="zh-CN"/>
-        </w:rPr>
-        <w:t>“</w:t>
-      </w:r>
-      <w:r>
-        <w:rPr>
-          <w:lang w:val="zh-CN" w:eastAsia="zh-CN"/>
-        </w:rPr>
-        <w:t>保留时间</w:t>
-      </w:r>
-      <w:r>
-        <w:rPr>
-          <w:lang w:val="zh-CN" w:eastAsia="zh-CN"/>
-        </w:rPr>
-        <w:t>”</w:t>
-      </w:r>
-      <w:r>
-        <w:rPr>
-          <w:lang w:val="zh-CN" w:eastAsia="zh-CN"/>
-        </w:rPr>
-        <w:t>视图中的标题栏，以更好地查看该图形，并了解到库谱图</w:t>
-      </w:r>
-      <w:r>
-        <w:rPr>
-          <w:lang w:val="zh-CN" w:eastAsia="zh-CN"/>
-        </w:rPr>
-        <w:t>方法计算的</w:t>
-      </w:r>
-      <w:r>
-        <w:rPr>
-          <w:lang w:val="zh-CN" w:eastAsia="zh-CN"/>
-        </w:rPr>
-        <w:t xml:space="preserve"> iRT </w:t>
-      </w:r>
-      <w:r>
-        <w:rPr>
-          <w:lang w:val="zh-CN" w:eastAsia="zh-CN"/>
-        </w:rPr>
-        <w:t>值</w:t>
-      </w:r>
-      <w:r>
-        <w:rPr>
-          <w:rFonts w:hint="eastAsia"/>
-          <w:lang w:val="zh-CN" w:eastAsia="zh-CN"/>
-        </w:rPr>
-        <w:t>与检测</w:t>
-      </w:r>
-      <w:r>
-        <w:rPr>
-          <w:lang w:val="zh-CN" w:eastAsia="zh-CN"/>
-        </w:rPr>
-        <w:t>时间</w:t>
-      </w:r>
-      <w:r>
-        <w:rPr>
-          <w:lang w:val="zh-CN" w:eastAsia="zh-CN"/>
-        </w:rPr>
-        <w:t>的</w:t>
-      </w:r>
-      <w:r>
-        <w:rPr>
-          <w:lang w:val="zh-CN" w:eastAsia="zh-CN"/>
-        </w:rPr>
-        <w:t>相关系数为</w:t>
-      </w:r>
-      <w:r>
-        <w:rPr>
-          <w:lang w:val="zh-CN" w:eastAsia="zh-CN"/>
-        </w:rPr>
-        <w:t xml:space="preserve"> 0.9998</w:t>
-      </w:r>
-      <w:r>
-        <w:rPr>
-          <w:lang w:val="zh-CN" w:eastAsia="zh-CN"/>
-        </w:rPr>
-        <w:t>。</w:t>
-      </w:r>
-      <w:r>
-        <w:rPr>
-          <w:rFonts w:hint="eastAsia"/>
-          <w:lang w:val="zh-CN" w:eastAsia="zh-CN"/>
-        </w:rPr>
-        <w:t>因此</w:t>
-      </w:r>
-      <w:r>
-        <w:rPr>
-          <w:rFonts w:hint="eastAsia"/>
-          <w:lang w:val="zh-CN" w:eastAsia="zh-CN"/>
-        </w:rPr>
-        <w:t>相对</w:t>
-      </w:r>
-      <w:r>
-        <w:rPr>
-          <w:lang w:val="zh-CN" w:eastAsia="zh-CN"/>
-        </w:rPr>
-        <w:t>于采用</w:t>
-      </w:r>
-      <w:r>
-        <w:rPr>
-          <w:lang w:val="zh-CN" w:eastAsia="zh-CN"/>
-        </w:rPr>
-        <w:t>MS</w:t>
-      </w:r>
-      <w:r>
-        <w:rPr>
-          <w:rFonts w:hint="eastAsia"/>
-          <w:lang w:val="zh-CN" w:eastAsia="zh-CN"/>
-        </w:rPr>
-        <w:t>/MS</w:t>
-      </w:r>
-      <w:r>
-        <w:rPr>
-          <w:rFonts w:hint="eastAsia"/>
-          <w:lang w:val="zh-CN" w:eastAsia="zh-CN"/>
-        </w:rPr>
-        <w:t>扫描时间获得模型来说，</w:t>
-      </w:r>
-      <w:r>
-        <w:rPr>
-          <w:lang w:val="zh-CN" w:eastAsia="zh-CN"/>
-        </w:rPr>
-        <w:t>使用色谱峰</w:t>
-      </w:r>
-      <w:r>
-        <w:rPr>
-          <w:rFonts w:hint="eastAsia"/>
-          <w:lang w:val="zh-CN" w:eastAsia="zh-CN"/>
-        </w:rPr>
-        <w:t>获得</w:t>
-      </w:r>
-      <w:r>
-        <w:rPr>
-          <w:lang w:val="zh-CN" w:eastAsia="zh-CN"/>
-        </w:rPr>
-        <w:t>的模型精度</w:t>
-      </w:r>
-      <w:r>
-        <w:rPr>
-          <w:lang w:val="zh-CN" w:eastAsia="zh-CN"/>
-        </w:rPr>
-        <w:t>可能低于预期。</w:t>
-      </w:r>
-      <w:r>
-        <w:rPr>
-          <w:rFonts w:hint="eastAsia"/>
-          <w:lang w:val="zh-CN" w:eastAsia="zh-CN"/>
-        </w:rPr>
-        <w:t>但另一方面</w:t>
-      </w:r>
-      <w:r>
-        <w:rPr>
-          <w:rFonts w:hint="eastAsia"/>
-          <w:lang w:val="zh-CN" w:eastAsia="zh-CN"/>
-        </w:rPr>
-        <w:t>需要</w:t>
-      </w:r>
-      <w:r>
-        <w:rPr>
-          <w:lang w:val="zh-CN" w:eastAsia="zh-CN"/>
-        </w:rPr>
-        <w:t>说明的是</w:t>
-      </w:r>
-      <w:r>
-        <w:rPr>
-          <w:lang w:val="zh-CN" w:eastAsia="zh-CN"/>
-        </w:rPr>
-        <w:t>，</w:t>
-      </w:r>
-      <w:r>
-        <w:rPr>
-          <w:lang w:val="zh-CN" w:eastAsia="zh-CN"/>
-        </w:rPr>
-        <w:t>该数据进行了</w:t>
-      </w:r>
-      <w:r>
-        <w:rPr>
-          <w:rFonts w:hint="eastAsia"/>
-          <w:lang w:val="zh-CN" w:eastAsia="zh-CN"/>
-        </w:rPr>
-        <w:t>手工</w:t>
-      </w:r>
-      <w:r>
-        <w:rPr>
-          <w:lang w:val="zh-CN" w:eastAsia="zh-CN"/>
-        </w:rPr>
-        <w:t>调整</w:t>
-      </w:r>
-      <w:r>
-        <w:rPr>
-          <w:rFonts w:hint="eastAsia"/>
-          <w:lang w:val="zh-CN" w:eastAsia="zh-CN"/>
-        </w:rPr>
-        <w:t>，</w:t>
-      </w:r>
-      <w:r>
-        <w:rPr>
-          <w:lang w:val="zh-CN" w:eastAsia="zh-CN"/>
-        </w:rPr>
-        <w:t>仅仅采用了那些在两次</w:t>
-      </w:r>
-      <w:r>
-        <w:rPr>
-          <w:lang w:val="zh-CN" w:eastAsia="zh-CN"/>
-        </w:rPr>
-        <w:t>LC</w:t>
-      </w:r>
-      <w:r>
-        <w:rPr>
-          <w:rFonts w:hint="eastAsia"/>
-          <w:lang w:val="zh-CN" w:eastAsia="zh-CN"/>
-        </w:rPr>
-        <w:t>-</w:t>
-      </w:r>
-      <w:r>
-        <w:rPr>
-          <w:lang w:val="zh-CN" w:eastAsia="zh-CN"/>
-        </w:rPr>
-        <w:t>Run</w:t>
-      </w:r>
-      <w:r>
-        <w:rPr>
-          <w:lang w:val="zh-CN" w:eastAsia="zh-CN"/>
-        </w:rPr>
-        <w:t>中都出现的</w:t>
-      </w:r>
-      <w:r>
-        <w:rPr>
-          <w:rFonts w:hint="eastAsia"/>
-          <w:lang w:val="zh-CN" w:eastAsia="zh-CN"/>
-        </w:rPr>
-        <w:t>，</w:t>
-      </w:r>
-      <w:r>
-        <w:rPr>
-          <w:lang w:val="zh-CN" w:eastAsia="zh-CN"/>
-        </w:rPr>
-        <w:t>并且具有很好色谱峰的肽段</w:t>
-      </w:r>
-      <w:r>
-        <w:rPr>
-          <w:lang w:val="zh-CN" w:eastAsia="zh-CN"/>
-        </w:rPr>
-        <w:t>。</w:t>
-      </w:r>
-      <w:r>
-        <w:rPr>
-          <w:lang w:val="zh-CN" w:eastAsia="zh-CN"/>
-        </w:rPr>
-        <w:t>从这里可以看出</w:t>
-      </w:r>
-      <w:r>
-        <w:rPr>
-          <w:rFonts w:hint="eastAsia"/>
-          <w:lang w:val="zh-CN" w:eastAsia="zh-CN"/>
-        </w:rPr>
-        <w:t>，</w:t>
-      </w:r>
-      <w:r>
-        <w:rPr>
-          <w:lang w:val="zh-CN" w:eastAsia="zh-CN"/>
-        </w:rPr>
-        <w:t>使用谱图库数据计算肽</w:t>
-      </w:r>
-      <w:r>
-        <w:rPr>
-          <w:lang w:val="zh-CN" w:eastAsia="zh-CN"/>
-        </w:rPr>
-        <w:t>段</w:t>
-      </w:r>
-      <w:r>
-        <w:rPr>
-          <w:lang w:val="zh-CN" w:eastAsia="zh-CN"/>
-        </w:rPr>
-        <w:t>的初始</w:t>
-      </w:r>
-      <w:r>
-        <w:rPr>
-          <w:lang w:val="zh-CN" w:eastAsia="zh-CN"/>
-        </w:rPr>
-        <w:t xml:space="preserve"> iRT </w:t>
-      </w:r>
-      <w:r>
-        <w:rPr>
-          <w:lang w:val="zh-CN" w:eastAsia="zh-CN"/>
-        </w:rPr>
-        <w:t>值时，您可能还需要附加一些</w:t>
-      </w:r>
-      <w:r>
-        <w:rPr>
-          <w:rFonts w:hint="eastAsia"/>
-          <w:lang w:val="zh-CN" w:eastAsia="zh-CN"/>
-        </w:rPr>
-        <w:t>检验</w:t>
-      </w:r>
-      <w:r>
-        <w:rPr>
-          <w:lang w:val="zh-CN" w:eastAsia="zh-CN"/>
-        </w:rPr>
-        <w:t>条件</w:t>
-      </w:r>
-      <w:r>
-        <w:rPr>
-          <w:rFonts w:hint="eastAsia"/>
-          <w:lang w:val="zh-CN" w:eastAsia="zh-CN"/>
-        </w:rPr>
-        <w:t>，以</w:t>
-      </w:r>
-      <w:r>
-        <w:rPr>
-          <w:lang w:val="zh-CN" w:eastAsia="zh-CN"/>
-        </w:rPr>
-        <w:t>筛选出更加可靠的数据</w:t>
-      </w:r>
-      <w:r>
-        <w:rPr>
-          <w:lang w:val="zh-CN" w:eastAsia="zh-CN"/>
-        </w:rPr>
-        <w:t>。</w:t>
-      </w:r>
-    </w:p>
-    <w:p>
-      <w:pPr>
-        <w:ind w:firstLineChars="300" w:firstLine="660"/>
-        <w:rPr>
-          <w:lang w:eastAsia="zh-CN"/>
-        </w:rPr>
-      </w:pPr>
-      <w:r>
-        <w:rPr>
-          <w:lang w:val="zh-CN" w:eastAsia="zh-CN"/>
-        </w:rPr>
-        <w:t>您在此文件中看到的色谱图提取自</w:t>
-      </w:r>
-      <w:r>
-        <w:rPr>
-          <w:rFonts w:hint="eastAsia"/>
-          <w:lang w:val="zh-CN" w:eastAsia="zh-CN"/>
-        </w:rPr>
-        <w:t>LC-Run</w:t>
-      </w:r>
-      <w:r>
-        <w:rPr>
-          <w:rFonts w:hint="eastAsia"/>
-          <w:lang w:val="zh-CN" w:eastAsia="zh-CN"/>
-        </w:rPr>
-        <w:t>中的</w:t>
-      </w:r>
-      <w:r>
-        <w:rPr>
-          <w:lang w:val="zh-CN" w:eastAsia="zh-CN"/>
-        </w:rPr>
-        <w:t xml:space="preserve">MS1 </w:t>
-      </w:r>
-      <w:r>
-        <w:rPr>
-          <w:lang w:val="zh-CN" w:eastAsia="zh-CN"/>
-        </w:rPr>
-        <w:t>扫描。您还可</w:t>
-      </w:r>
-      <w:r>
-        <w:rPr>
-          <w:lang w:val="zh-CN" w:eastAsia="zh-CN"/>
-        </w:rPr>
-        <w:t>以</w:t>
-      </w:r>
-      <w:r>
-        <w:rPr>
-          <w:lang w:val="zh-CN" w:eastAsia="zh-CN"/>
-        </w:rPr>
-        <w:t>查看记录</w:t>
-      </w:r>
-      <w:r>
-        <w:rPr>
-          <w:rFonts w:hint="eastAsia"/>
-          <w:lang w:val="zh-CN" w:eastAsia="zh-CN"/>
-        </w:rPr>
-        <w:t>以</w:t>
-      </w:r>
-      <w:r>
-        <w:rPr>
-          <w:lang w:val="zh-CN" w:eastAsia="zh-CN"/>
-        </w:rPr>
-        <w:t>确认</w:t>
-      </w:r>
-      <w:r>
-        <w:rPr>
-          <w:lang w:val="zh-CN" w:eastAsia="zh-CN"/>
-        </w:rPr>
-        <w:t xml:space="preserve"> MS/MS </w:t>
-      </w:r>
-      <w:r>
-        <w:rPr>
-          <w:lang w:val="zh-CN" w:eastAsia="zh-CN"/>
-        </w:rPr>
-        <w:t>扫描的时间，这些时间在色谱图中</w:t>
-      </w:r>
-      <w:r>
-        <w:rPr>
-          <w:rFonts w:hint="eastAsia"/>
-          <w:lang w:val="zh-CN" w:eastAsia="zh-CN"/>
-        </w:rPr>
-        <w:t>利用</w:t>
-      </w:r>
-      <w:r>
-        <w:rPr>
-          <w:lang w:val="zh-CN" w:eastAsia="zh-CN"/>
-        </w:rPr>
-        <w:t>“ID”</w:t>
-      </w:r>
-      <w:r>
-        <w:rPr>
-          <w:lang w:val="zh-CN" w:eastAsia="zh-CN"/>
-        </w:rPr>
-        <w:t>进行标记。此外，您还可以在</w:t>
-      </w:r>
-      <w:r>
-        <w:rPr>
-          <w:lang w:val="zh-CN" w:eastAsia="zh-CN"/>
-        </w:rPr>
-        <w:t xml:space="preserve"> </w:t>
-      </w:r>
-      <w:hyperlink r:id="rId42" w:history="1">
-        <w:r>
-          <w:rPr>
-            <w:rStyle w:val="Hyperlink"/>
-            <w:lang w:val="zh-CN" w:eastAsia="zh-CN"/>
-          </w:rPr>
-          <w:t xml:space="preserve">MS1 </w:t>
-        </w:r>
-        <w:r>
-          <w:rPr>
-            <w:rStyle w:val="Hyperlink"/>
-            <w:lang w:val="zh-CN" w:eastAsia="zh-CN"/>
-          </w:rPr>
-          <w:t>过滤</w:t>
-        </w:r>
-      </w:hyperlink>
-      <w:r>
-        <w:rPr>
-          <w:lang w:val="zh-CN" w:eastAsia="zh-CN"/>
-        </w:rPr>
-        <w:t xml:space="preserve"> </w:t>
-      </w:r>
-      <w:r>
-        <w:rPr>
-          <w:lang w:val="zh-CN" w:eastAsia="zh-CN"/>
-        </w:rPr>
-        <w:t>教程中学习如何使用这一</w:t>
-      </w:r>
-      <w:r>
-        <w:rPr>
-          <w:lang w:val="zh-CN" w:eastAsia="zh-CN"/>
-        </w:rPr>
-        <w:t>十分有用</w:t>
-      </w:r>
-      <w:r>
-        <w:rPr>
-          <w:lang w:val="zh-CN" w:eastAsia="zh-CN"/>
-        </w:rPr>
-        <w:t>的数据处理方法。</w:t>
-      </w:r>
-    </w:p>
-    <w:p>
-      <w:pPr>
-        <w:ind w:firstLineChars="300" w:firstLine="660"/>
-        <w:rPr>
-          <w:lang w:eastAsia="zh-CN"/>
-        </w:rPr>
-      </w:pPr>
-      <w:r>
-        <w:rPr>
-          <w:lang w:val="zh-CN" w:eastAsia="zh-CN"/>
-        </w:rPr>
-        <w:t>要将使用</w:t>
-      </w:r>
-      <w:r>
-        <w:rPr>
-          <w:lang w:val="zh-CN" w:eastAsia="zh-CN"/>
-        </w:rPr>
-        <w:t xml:space="preserve"> MS/MS </w:t>
-      </w:r>
-      <w:r>
-        <w:rPr>
-          <w:lang w:val="zh-CN" w:eastAsia="zh-CN"/>
-        </w:rPr>
-        <w:t>扫描时间计算所得的</w:t>
-      </w:r>
-      <w:r>
-        <w:rPr>
-          <w:lang w:val="zh-CN" w:eastAsia="zh-CN"/>
-        </w:rPr>
-        <w:t xml:space="preserve"> iRT </w:t>
-      </w:r>
-      <w:r>
-        <w:rPr>
-          <w:lang w:val="zh-CN" w:eastAsia="zh-CN"/>
-        </w:rPr>
-        <w:t>值转化为本文档中使用色谱峰时间的值，请执行下列步骤：</w:t>
-      </w:r>
-    </w:p>
-    <w:p>
-      <w:pPr>
-        <w:pStyle w:val="ListParagraph"/>
-        <w:numPr>
-          <w:ilvl w:val="0"/>
-          <w:numId w:val="41"/>
-        </w:numPr>
-        <w:rPr>
-          <w:lang w:eastAsia="zh-CN"/>
-        </w:rPr>
-      </w:pPr>
-      <w:r>
-        <w:rPr>
-          <w:lang w:val="zh-CN" w:eastAsia="zh-CN"/>
-        </w:rPr>
-        <w:t>右键单击</w:t>
-      </w:r>
-      <w:r>
-        <w:rPr>
-          <w:lang w:val="zh-CN" w:eastAsia="zh-CN"/>
-        </w:rPr>
-        <w:t>“</w:t>
-      </w:r>
-      <w:r>
-        <w:rPr>
-          <w:lang w:val="zh-CN" w:eastAsia="zh-CN"/>
-        </w:rPr>
-        <w:t>保留时间</w:t>
-      </w:r>
-      <w:r>
-        <w:rPr>
-          <w:lang w:val="zh-CN" w:eastAsia="zh-CN"/>
-        </w:rPr>
-        <w:t>”</w:t>
-      </w:r>
-      <w:r>
-        <w:rPr>
-          <w:lang w:val="zh-CN" w:eastAsia="zh-CN"/>
-        </w:rPr>
-        <w:t>图，选择</w:t>
-      </w:r>
-      <w:r>
-        <w:rPr>
-          <w:lang w:val="zh-CN" w:eastAsia="zh-CN"/>
-        </w:rPr>
-        <w:t>“</w:t>
-      </w:r>
-      <w:r>
-        <w:rPr>
-          <w:lang w:val="zh-CN" w:eastAsia="zh-CN"/>
-        </w:rPr>
-        <w:t>计算器</w:t>
-      </w:r>
-      <w:r>
-        <w:rPr>
-          <w:lang w:val="zh-CN" w:eastAsia="zh-CN"/>
-        </w:rPr>
-        <w:t>”</w:t>
-      </w:r>
-      <w:r>
-        <w:rPr>
-          <w:lang w:val="zh-CN" w:eastAsia="zh-CN"/>
-        </w:rPr>
-        <w:t>并单击</w:t>
-      </w:r>
-      <w:r>
-        <w:rPr>
-          <w:lang w:val="zh-CN" w:eastAsia="zh-CN"/>
-        </w:rPr>
-        <w:t>“</w:t>
-      </w:r>
-      <w:r>
-        <w:rPr>
-          <w:lang w:val="zh-CN" w:eastAsia="zh-CN"/>
-        </w:rPr>
-        <w:t>编辑当前</w:t>
-      </w:r>
-      <w:r>
-        <w:rPr>
-          <w:lang w:val="zh-CN" w:eastAsia="zh-CN"/>
-        </w:rPr>
-        <w:t>”</w:t>
-      </w:r>
-      <w:r>
-        <w:rPr>
-          <w:lang w:val="zh-CN" w:eastAsia="zh-CN"/>
-        </w:rPr>
-        <w:t>。</w:t>
-      </w:r>
-    </w:p>
-    <w:p>
-      <w:pPr>
-        <w:pStyle w:val="ListParagraph"/>
-        <w:numPr>
-          <w:ilvl w:val="0"/>
-          <w:numId w:val="41"/>
-        </w:numPr>
-        <w:rPr>
-          <w:lang w:eastAsia="zh-CN"/>
-        </w:rPr>
-      </w:pPr>
-      <w:r>
-        <w:rPr>
-          <w:lang w:val="zh-CN" w:eastAsia="zh-CN"/>
-        </w:rPr>
-        <w:t>单击</w:t>
-      </w:r>
-      <w:r>
-        <w:rPr>
-          <w:lang w:val="zh-CN" w:eastAsia="zh-CN"/>
-        </w:rPr>
-        <w:t>“</w:t>
-      </w:r>
-      <w:r>
-        <w:rPr>
-          <w:lang w:val="zh-CN" w:eastAsia="zh-CN"/>
-        </w:rPr>
-        <w:t>编辑</w:t>
-      </w:r>
-      <w:r>
-        <w:rPr>
-          <w:lang w:val="zh-CN" w:eastAsia="zh-CN"/>
-        </w:rPr>
-        <w:t xml:space="preserve"> iRT </w:t>
-      </w:r>
-      <w:r>
-        <w:rPr>
-          <w:lang w:val="zh-CN" w:eastAsia="zh-CN"/>
-        </w:rPr>
-        <w:t>计算器</w:t>
-      </w:r>
-      <w:r>
-        <w:rPr>
-          <w:lang w:val="zh-CN" w:eastAsia="zh-CN"/>
-        </w:rPr>
-        <w:t>”</w:t>
-      </w:r>
-      <w:r>
-        <w:rPr>
-          <w:lang w:val="zh-CN" w:eastAsia="zh-CN"/>
-        </w:rPr>
-        <w:t>表单中的</w:t>
-      </w:r>
-      <w:r>
-        <w:rPr>
-          <w:lang w:val="zh-CN" w:eastAsia="zh-CN"/>
-        </w:rPr>
-        <w:t>“</w:t>
-      </w:r>
-      <w:r>
-        <w:rPr>
-          <w:lang w:val="zh-CN" w:eastAsia="zh-CN"/>
-        </w:rPr>
-        <w:t>添加</w:t>
-      </w:r>
-      <w:r>
-        <w:rPr>
-          <w:lang w:val="zh-CN" w:eastAsia="zh-CN"/>
-        </w:rPr>
-        <w:t>”</w:t>
-      </w:r>
-      <w:r>
-        <w:rPr>
-          <w:lang w:val="zh-CN" w:eastAsia="zh-CN"/>
-        </w:rPr>
-        <w:t>按钮，并单击</w:t>
-      </w:r>
-      <w:r>
-        <w:rPr>
-          <w:lang w:val="zh-CN" w:eastAsia="zh-CN"/>
-        </w:rPr>
-        <w:t>“</w:t>
-      </w:r>
-      <w:r>
-        <w:rPr>
-          <w:lang w:val="zh-CN" w:eastAsia="zh-CN"/>
-        </w:rPr>
-        <w:t>添加结果</w:t>
-      </w:r>
-      <w:r>
-        <w:rPr>
-          <w:lang w:val="zh-CN" w:eastAsia="zh-CN"/>
-        </w:rPr>
-        <w:t>”</w:t>
-      </w:r>
-      <w:r>
-        <w:rPr>
-          <w:lang w:val="zh-CN" w:eastAsia="zh-CN"/>
-        </w:rPr>
-        <w:t>。</w:t>
-      </w:r>
-    </w:p>
-    <w:p>
-      <w:r>
-        <w:rPr>
-          <w:lang w:val="zh-CN"/>
-        </w:rPr>
-        <w:t xml:space="preserve">Skyline </w:t>
-      </w:r>
-      <w:proofErr w:type="spellStart"/>
-      <w:r>
-        <w:rPr>
-          <w:lang w:val="zh-CN"/>
-        </w:rPr>
-        <w:t>将显示如下所示表单</w:t>
-      </w:r>
-      <w:proofErr w:type="spellEnd"/>
-      <w:r>
-        <w:rPr>
-          <w:lang w:val="zh-CN"/>
-        </w:rPr>
-        <w:t>：</w:t>
-      </w:r>
-    </w:p>
-    <w:p>
-      <w:pPr>
-        <w:jc w:val="center"/>
-      </w:pPr>
-      <w:r>
-        <w:rPr>
-          <w:noProof/>
-          <w:lang w:bidi="bo-CN"/>
-        </w:rPr>
-        <w:lastRenderedPageBreak/>
-        <w:drawing>
-          <wp:inline distT="0" distB="0" distL="0" distR="0" wp14:anchorId="25FD6851" wp14:editId="0597B130">
-            <wp:extent cx="4657725" cy="4581525"/>
-            <wp:effectExtent l="0" t="0" r="9525" b="9525"/>
-            <wp:docPr id="71" name="Picture 71"/>
-            <wp:cNvGraphicFramePr>
-              <a:graphicFrameLocks xmlns:a="http://schemas.openxmlformats.org/drawingml/2006/main" noChangeAspect="1"/>
-            </wp:cNvGraphicFramePr>
-            <a:graphic xmlns:a="http://schemas.openxmlformats.org/drawingml/2006/main">
-              <a:graphicData uri="http://schemas.openxmlformats.org/drawingml/2006/picture">
-                <pic:pic xmlns:pic="http://schemas.openxmlformats.org/drawingml/2006/picture">
-                  <pic:nvPicPr>
-                    <pic:cNvPr id="0" name=""/>
-                    <pic:cNvPicPr/>
-                  </pic:nvPicPr>
-                  <pic:blipFill>
-                    <a:blip r:embed="rId43"/>
-                    <a:stretch>
-                      <a:fillRect/>
-                    </a:stretch>
-                  </pic:blipFill>
-                  <pic:spPr>
-                    <a:xfrm>
-                      <a:off x="0" y="0"/>
                       <a:ext cx="4657725" cy="4581525"/>
                     </a:xfrm>
                     <a:prstGeom prst="rect">
@@ -26349,7 +26390,7 @@
       </w:r>
     </w:p>
     <w:sectPr>
-      <w:footerReference w:type="default" r:id="rId44"/>
+      <w:footerReference w:type="default" r:id="rId42"/>
       <w:pgSz w:w="12240" w:h="15840"/>
       <w:pgMar w:top="1440" w:right="1440" w:bottom="1440" w:left="1440" w:header="720" w:footer="720" w:gutter="0"/>
       <w:cols w:space="720"/>
@@ -26424,7 +26465,7 @@
             <w:noProof/>
             <w:lang w:val="zh-CN"/>
           </w:rPr>
-          <w:t>21</w:t>
+          <w:t>1</w:t>
         </w:r>
         <w:r>
           <w:rPr>
@@ -33283,7 +33324,7 @@
 </file>
 
 <file path=customXml/itemProps1.xml><?xml version="1.0" encoding="utf-8"?>
-<ds:datastoreItem xmlns:ds="http://schemas.openxmlformats.org/officeDocument/2006/customXml" ds:itemID="{71A87B37-D55C-44E6-9B8B-3122CF459716}">
+<ds:datastoreItem xmlns:ds="http://schemas.openxmlformats.org/officeDocument/2006/customXml" ds:itemID="{A4D4D8A9-0382-4073-8E73-A21E914C46CA}">
   <ds:schemaRefs>
     <ds:schemaRef ds:uri="http://schemas.openxmlformats.org/officeDocument/2006/bibliography"/>
   </ds:schemaRefs>

</xml_diff>